<commit_message>
Updated running command on window
</commit_message>
<xml_diff>
--- a/JUnit/how_to_run.docx
+++ b/JUnit/how_to_run.docx
@@ -58,15 +58,7 @@
     </w:p>
     <w:p>
       <w:r>
-        <w:t xml:space="preserve"> and download/clone </w:t>
-      </w:r>
-      <w:proofErr w:type="spellStart"/>
-      <w:r>
-        <w:t>JUnitTest</w:t>
-      </w:r>
-      <w:proofErr w:type="spellEnd"/>
-      <w:r>
-        <w:t xml:space="preserve"> repository</w:t>
+        <w:t xml:space="preserve"> and download/clone JUnitTest repository</w:t>
       </w:r>
     </w:p>
     <w:p/>
@@ -128,13 +120,8 @@
           <w:numId w:val="1"/>
         </w:numPr>
       </w:pPr>
-      <w:proofErr w:type="spellStart"/>
-      <w:r>
-        <w:t>SimpleTest</w:t>
-      </w:r>
-      <w:proofErr w:type="spellEnd"/>
-      <w:r>
-        <w:t xml:space="preserve">: containing SimpleTest.java, which I used to test how Junit 5 worked, and out </w:t>
+      <w:r>
+        <w:t xml:space="preserve">SimpleTest: containing SimpleTest.java, which I used to test how Junit 5 worked, and out </w:t>
       </w:r>
       <w:r>
         <w:t>folder to contain binary file when compile</w:t>
@@ -366,39 +353,13 @@
     </w:p>
     <w:p/>
     <w:p>
-      <w:proofErr w:type="spellStart"/>
-      <w:r>
-        <w:t>javac</w:t>
-      </w:r>
-      <w:proofErr w:type="spellEnd"/>
-      <w:r>
-        <w:t xml:space="preserve"> -d out GradeBook.java</w:t>
-      </w:r>
-    </w:p>
-    <w:p>
-      <w:proofErr w:type="spellStart"/>
-      <w:r>
-        <w:t>javac</w:t>
-      </w:r>
-      <w:proofErr w:type="spellEnd"/>
-      <w:r>
-        <w:t xml:space="preserve"> -d out -</w:t>
-      </w:r>
-      <w:proofErr w:type="spellStart"/>
-      <w:r>
-        <w:t>cp</w:t>
-      </w:r>
-      <w:proofErr w:type="spellEnd"/>
-      <w:r>
-        <w:t xml:space="preserve"> </w:t>
-      </w:r>
-      <w:proofErr w:type="gramStart"/>
-      <w:r>
-        <w:t>out:../junit-platform-console-standalone-1.5.2.jar</w:t>
-      </w:r>
-      <w:proofErr w:type="gramEnd"/>
-      <w:r>
-        <w:t xml:space="preserve"> GradeBookTest.java</w:t>
+      <w:r>
+        <w:t>javac -d out GradeBook.java</w:t>
+      </w:r>
+    </w:p>
+    <w:p>
+      <w:r>
+        <w:t>javac -d out -cp out:../junit-platform-console-standalone-1.5.2.jar GradeBookTest.java</w:t>
       </w:r>
     </w:p>
     <w:p/>
@@ -412,31 +373,10 @@
         <w:t>“</w:t>
       </w:r>
       <w:r>
-        <w:t>-</w:t>
-      </w:r>
-      <w:proofErr w:type="spellStart"/>
-      <w:r>
-        <w:t>cp</w:t>
-      </w:r>
-      <w:proofErr w:type="spellEnd"/>
-      <w:r>
-        <w:t xml:space="preserve"> </w:t>
-      </w:r>
-      <w:proofErr w:type="gramStart"/>
-      <w:r>
-        <w:t>out:../junit-platform-console-standalone-1.5.2.jar</w:t>
-      </w:r>
-      <w:proofErr w:type="gramEnd"/>
-      <w:r>
-        <w:t xml:space="preserve">”: the class path includes the </w:t>
-      </w:r>
-      <w:proofErr w:type="spellStart"/>
-      <w:r>
-        <w:t>GradeBook.class</w:t>
-      </w:r>
-      <w:proofErr w:type="spellEnd"/>
-      <w:r>
-        <w:t xml:space="preserve"> in out and junit-platform-console-standalone-1.5.2.jar in the previous directory level (../)</w:t>
+        <w:t>-cp out:../junit-platform-console-standalone-1.5.2.jar</w:t>
+      </w:r>
+      <w:r>
+        <w:t>”: the class path includes the GradeBook.class in out and junit-platform-console-standalone-1.5.2.jar in the previous directory level (../)</w:t>
       </w:r>
     </w:p>
     <w:p/>
@@ -503,34 +443,13 @@
         <w:t>junit-platform-console-standalone-1.5.2.jar</w:t>
       </w:r>
       <w:r>
-        <w:t xml:space="preserve"> –class-path out –scan-</w:t>
-      </w:r>
-      <w:proofErr w:type="spellStart"/>
-      <w:r>
-        <w:t>classpath</w:t>
-      </w:r>
-      <w:proofErr w:type="spellEnd"/>
-    </w:p>
-    <w:p/>
-    <w:p>
-      <w:r>
-        <w:t>#Note: “—class-path” and “—scan-</w:t>
-      </w:r>
-      <w:proofErr w:type="spellStart"/>
-      <w:r>
-        <w:t>classpath</w:t>
-      </w:r>
-      <w:proofErr w:type="spellEnd"/>
-      <w:r>
-        <w:t xml:space="preserve">” have two dashes - - going together. </w:t>
-      </w:r>
-      <w:proofErr w:type="gramStart"/>
-      <w:r>
-        <w:t>This two options</w:t>
-      </w:r>
-      <w:proofErr w:type="gramEnd"/>
-      <w:r>
-        <w:t xml:space="preserve"> are for the console to find Test in out directory. </w:t>
+        <w:t xml:space="preserve"> –class-path out –scan-classpath</w:t>
+      </w:r>
+    </w:p>
+    <w:p/>
+    <w:p>
+      <w:r>
+        <w:t xml:space="preserve">#Note: “—class-path” and “—scan-classpath” have two dashes - - going together. This two options are for the console to find Test in out directory. </w:t>
       </w:r>
     </w:p>
     <w:p/>
@@ -701,39 +620,13 @@
     </w:p>
     <w:p/>
     <w:p>
-      <w:proofErr w:type="spellStart"/>
-      <w:r>
-        <w:t>javac</w:t>
-      </w:r>
-      <w:proofErr w:type="spellEnd"/>
-      <w:r>
-        <w:t xml:space="preserve"> -d out GradeBook.java</w:t>
-      </w:r>
-    </w:p>
-    <w:p>
-      <w:proofErr w:type="spellStart"/>
-      <w:r>
-        <w:t>javac</w:t>
-      </w:r>
-      <w:proofErr w:type="spellEnd"/>
-      <w:r>
-        <w:t xml:space="preserve"> -d out -</w:t>
-      </w:r>
-      <w:proofErr w:type="spellStart"/>
-      <w:r>
-        <w:t>cp</w:t>
-      </w:r>
-      <w:proofErr w:type="spellEnd"/>
-      <w:r>
-        <w:t xml:space="preserve"> </w:t>
-      </w:r>
-      <w:proofErr w:type="gramStart"/>
-      <w:r>
-        <w:t>out:../junit-platform-console-standalone-1.5.2.jar</w:t>
-      </w:r>
-      <w:proofErr w:type="gramEnd"/>
-      <w:r>
-        <w:t xml:space="preserve"> GradeBookTest.java</w:t>
+      <w:r>
+        <w:t>javac -d out GradeBook.java</w:t>
+      </w:r>
+    </w:p>
+    <w:p>
+      <w:r>
+        <w:t>javac -d out -cp out:../junit-platform-console-standalone-1.5.2.jar GradeBookTest.java</w:t>
       </w:r>
     </w:p>
     <w:p/>
@@ -744,31 +637,7 @@
     </w:p>
     <w:p>
       <w:r>
-        <w:t>“-</w:t>
-      </w:r>
-      <w:proofErr w:type="spellStart"/>
-      <w:r>
-        <w:t>cp</w:t>
-      </w:r>
-      <w:proofErr w:type="spellEnd"/>
-      <w:r>
-        <w:t xml:space="preserve"> </w:t>
-      </w:r>
-      <w:proofErr w:type="gramStart"/>
-      <w:r>
-        <w:t>out:../junit-platform-console-standalone-1.5.2.jar</w:t>
-      </w:r>
-      <w:proofErr w:type="gramEnd"/>
-      <w:r>
-        <w:t xml:space="preserve">”: the class path includes the </w:t>
-      </w:r>
-      <w:proofErr w:type="spellStart"/>
-      <w:r>
-        <w:t>GradeBook.class</w:t>
-      </w:r>
-      <w:proofErr w:type="spellEnd"/>
-      <w:r>
-        <w:t xml:space="preserve"> in out and junit-platform-console-standalone-1.5.2.jar in the previous directory level (../)</w:t>
+        <w:t>“-cp out:../junit-platform-console-standalone-1.5.2.jar”: the class path includes the GradeBook.class in out and junit-platform-console-standalone-1.5.2.jar in the previous directory level (../)</w:t>
       </w:r>
     </w:p>
     <w:p/>
@@ -829,34 +698,13 @@
     <w:p/>
     <w:p>
       <w:r>
-        <w:t>java -jar ../junit-platform-console-standalone-1.5.2.jar –class-path out –scan-</w:t>
-      </w:r>
-      <w:proofErr w:type="spellStart"/>
-      <w:r>
-        <w:t>classpath</w:t>
-      </w:r>
-      <w:proofErr w:type="spellEnd"/>
+        <w:t>java -jar ../junit-platform-console-standalone-1.5.2.jar –class-path out –scan-classpath</w:t>
+      </w:r>
     </w:p>
     <w:p>
       <w:r>
         <w:lastRenderedPageBreak/>
-        <w:t>#Note: “—class-path” and “—scan-</w:t>
-      </w:r>
-      <w:proofErr w:type="spellStart"/>
-      <w:r>
-        <w:t>classpath</w:t>
-      </w:r>
-      <w:proofErr w:type="spellEnd"/>
-      <w:r>
-        <w:t xml:space="preserve">” have two dashes - - going together. </w:t>
-      </w:r>
-      <w:proofErr w:type="gramStart"/>
-      <w:r>
-        <w:t>This two options</w:t>
-      </w:r>
-      <w:proofErr w:type="gramEnd"/>
-      <w:r>
-        <w:t xml:space="preserve"> are for the console to find Test in out directory. </w:t>
+        <w:t xml:space="preserve">#Note: “—class-path” and “—scan-classpath” have two dashes - - going together. This two options are for the console to find Test in out directory. </w:t>
       </w:r>
     </w:p>
     <w:p/>
@@ -1012,11 +860,575 @@
           <w:sz w:val="28"/>
           <w:szCs w:val="28"/>
         </w:rPr>
-        <w:t xml:space="preserve">Step 4: </w:t>
-      </w:r>
+        <w:t>Step 4: Running Junit 5</w:t>
+      </w:r>
+    </w:p>
+    <w:p/>
+    <w:p>
+      <w:r>
+        <w:t xml:space="preserve">In </w:t>
+      </w:r>
+      <w:r>
+        <w:t>Command Prompt</w:t>
+      </w:r>
+      <w:r>
+        <w:t>, change directory to /Desktops/Junit/Test5 (the GradeBook.java and GradeBookTest.java location):</w:t>
+      </w:r>
+    </w:p>
+    <w:p/>
+    <w:p>
+      <w:pPr>
+        <w:rPr>
+          <w:b/>
+          <w:sz w:val="28"/>
+          <w:szCs w:val="28"/>
+        </w:rPr>
+      </w:pPr>
+      <w:r>
+        <w:rPr>
+          <w:b/>
+          <w:noProof/>
+          <w:sz w:val="28"/>
+          <w:szCs w:val="28"/>
+        </w:rPr>
+        <w:drawing>
+          <wp:inline distT="0" distB="0" distL="0" distR="0">
+            <wp:extent cx="4749800" cy="1066800"/>
+            <wp:effectExtent l="0" t="0" r="0" b="0"/>
+            <wp:docPr id="8" name="Picture 8"/>
+            <wp:cNvGraphicFramePr>
+              <a:graphicFrameLocks xmlns:a="http://schemas.openxmlformats.org/drawingml/2006/main" noChangeAspect="1"/>
+            </wp:cNvGraphicFramePr>
+            <a:graphic xmlns:a="http://schemas.openxmlformats.org/drawingml/2006/main">
+              <a:graphicData uri="http://schemas.openxmlformats.org/drawingml/2006/picture">
+                <pic:pic xmlns:pic="http://schemas.openxmlformats.org/drawingml/2006/picture">
+                  <pic:nvPicPr>
+                    <pic:cNvPr id="8" name="Go_To_Junit5W.PNG"/>
+                    <pic:cNvPicPr/>
+                  </pic:nvPicPr>
+                  <pic:blipFill>
+                    <a:blip r:embed="rId14">
+                      <a:extLst>
+                        <a:ext uri="{28A0092B-C50C-407E-A947-70E740481C1C}">
+                          <a14:useLocalDpi xmlns:a14="http://schemas.microsoft.com/office/drawing/2010/main" val="0"/>
+                        </a:ext>
+                      </a:extLst>
+                    </a:blip>
+                    <a:stretch>
+                      <a:fillRect/>
+                    </a:stretch>
+                  </pic:blipFill>
+                  <pic:spPr>
+                    <a:xfrm>
+                      <a:off x="0" y="0"/>
+                      <a:ext cx="4749800" cy="1066800"/>
+                    </a:xfrm>
+                    <a:prstGeom prst="rect">
+                      <a:avLst/>
+                    </a:prstGeom>
+                  </pic:spPr>
+                </pic:pic>
+              </a:graphicData>
+            </a:graphic>
+          </wp:inline>
+        </w:drawing>
+      </w:r>
+    </w:p>
+    <w:p>
+      <w:pPr>
+        <w:rPr>
+          <w:b/>
+          <w:sz w:val="28"/>
+          <w:szCs w:val="28"/>
+        </w:rPr>
+      </w:pPr>
+    </w:p>
+    <w:p>
+      <w:r>
+        <w:t>Then, we compile the GradeBook.java and GradeBookTest.java with the downloaded jar file (</w:t>
+      </w:r>
+      <w:hyperlink r:id="rId15" w:tooltip="junit-platform-console-standalone-1.5.2.jar" w:history="1">
+        <w:r>
+          <w:rPr>
+            <w:rFonts w:ascii="Helvetica" w:hAnsi="Helvetica"/>
+            <w:color w:val="0366D6"/>
+            <w:sz w:val="21"/>
+            <w:szCs w:val="21"/>
+            <w:u w:val="single"/>
+          </w:rPr>
+          <w:t>junit-platform-console-standalone-1.5.2.jar</w:t>
+        </w:r>
+      </w:hyperlink>
+      <w:r>
+        <w:t xml:space="preserve"> in Junit folder) using command:</w:t>
+      </w:r>
+    </w:p>
+    <w:p/>
+    <w:p>
+      <w:r>
+        <w:t>javac -d out GradeBook.java</w:t>
+      </w:r>
+    </w:p>
+    <w:p>
+      <w:r>
+        <w:t>javac -d out -cp out</w:t>
+      </w:r>
+      <w:r>
+        <w:t>;</w:t>
+      </w:r>
+      <w:r>
+        <w:t>..</w:t>
+      </w:r>
+      <w:r>
+        <w:t>\</w:t>
+      </w:r>
+      <w:r>
+        <w:t>junit-platform-console-standalone-1.5.2.jar GradeBookTest.java</w:t>
+      </w:r>
+    </w:p>
+    <w:p/>
+    <w:p>
+      <w:r>
+        <w:t>#Note: I put “-d out” to put the binary file into the out folder</w:t>
+      </w:r>
+    </w:p>
+    <w:p>
+      <w:r>
+        <w:t>“-cp out</w:t>
+      </w:r>
+      <w:r>
+        <w:t>;</w:t>
+      </w:r>
+      <w:r>
+        <w:t>..</w:t>
+      </w:r>
+      <w:r>
+        <w:t>\</w:t>
+      </w:r>
+      <w:r>
+        <w:t>junit-platform-console-standalone-1.5.2.jar”: the class path includes the GradeBook.class in out and junit-platform-console-standalone-1.5.2.jar in the previous directory level (..</w:t>
+      </w:r>
+      <w:r>
+        <w:t>\</w:t>
+      </w:r>
+      <w:r>
+        <w:t>)</w:t>
+      </w:r>
+    </w:p>
+    <w:p>
+      <w:pPr>
+        <w:rPr>
+          <w:b/>
+          <w:sz w:val="28"/>
+          <w:szCs w:val="28"/>
+        </w:rPr>
+      </w:pPr>
+    </w:p>
+    <w:p>
+      <w:r>
+        <w:t>The difference between MacOS and Window command is instead of separating by “:”, and “/” like in MacOS, in Window we use “;”, and “\”</w:t>
+      </w:r>
+    </w:p>
+    <w:p/>
+    <w:p>
+      <w:r>
+        <w:rPr>
+          <w:noProof/>
+        </w:rPr>
+        <w:drawing>
+          <wp:inline distT="0" distB="0" distL="0" distR="0">
+            <wp:extent cx="5727700" cy="867410"/>
+            <wp:effectExtent l="0" t="0" r="0" b="0"/>
+            <wp:docPr id="9" name="Picture 9"/>
+            <wp:cNvGraphicFramePr>
+              <a:graphicFrameLocks xmlns:a="http://schemas.openxmlformats.org/drawingml/2006/main" noChangeAspect="1"/>
+            </wp:cNvGraphicFramePr>
+            <a:graphic xmlns:a="http://schemas.openxmlformats.org/drawingml/2006/main">
+              <a:graphicData uri="http://schemas.openxmlformats.org/drawingml/2006/picture">
+                <pic:pic xmlns:pic="http://schemas.openxmlformats.org/drawingml/2006/picture">
+                  <pic:nvPicPr>
+                    <pic:cNvPr id="9" name="Compile_Junit5W.PNG"/>
+                    <pic:cNvPicPr/>
+                  </pic:nvPicPr>
+                  <pic:blipFill>
+                    <a:blip r:embed="rId16">
+                      <a:extLst>
+                        <a:ext uri="{28A0092B-C50C-407E-A947-70E740481C1C}">
+                          <a14:useLocalDpi xmlns:a14="http://schemas.microsoft.com/office/drawing/2010/main" val="0"/>
+                        </a:ext>
+                      </a:extLst>
+                    </a:blip>
+                    <a:stretch>
+                      <a:fillRect/>
+                    </a:stretch>
+                  </pic:blipFill>
+                  <pic:spPr>
+                    <a:xfrm>
+                      <a:off x="0" y="0"/>
+                      <a:ext cx="5727700" cy="867410"/>
+                    </a:xfrm>
+                    <a:prstGeom prst="rect">
+                      <a:avLst/>
+                    </a:prstGeom>
+                  </pic:spPr>
+                </pic:pic>
+              </a:graphicData>
+            </a:graphic>
+          </wp:inline>
+        </w:drawing>
+      </w:r>
+    </w:p>
+    <w:p/>
+    <w:p>
+      <w:r>
+        <w:t>Then we run the compiled files:</w:t>
+      </w:r>
+    </w:p>
+    <w:p/>
+    <w:p>
+      <w:r>
+        <w:t>java -jar ..</w:t>
+      </w:r>
+      <w:r>
+        <w:t>\</w:t>
+      </w:r>
+      <w:r>
+        <w:t>junit-platform-console-standalone-1.5.2.jar –class-path out –scan-classpath</w:t>
+      </w:r>
+    </w:p>
+    <w:p>
+      <w:r>
+        <w:t xml:space="preserve">#Note: “—class-path” and “—scan-classpath” have two dashes - - going together. This two options are for the console to find Test in out directory. </w:t>
+      </w:r>
+    </w:p>
+    <w:p/>
+    <w:p>
+      <w:r>
+        <w:rPr>
+          <w:noProof/>
+        </w:rPr>
+        <w:lastRenderedPageBreak/>
+        <w:drawing>
+          <wp:inline distT="0" distB="0" distL="0" distR="0">
+            <wp:extent cx="5727700" cy="2426970"/>
+            <wp:effectExtent l="0" t="0" r="0" b="0"/>
+            <wp:docPr id="10" name="Picture 10"/>
+            <wp:cNvGraphicFramePr>
+              <a:graphicFrameLocks xmlns:a="http://schemas.openxmlformats.org/drawingml/2006/main" noChangeAspect="1"/>
+            </wp:cNvGraphicFramePr>
+            <a:graphic xmlns:a="http://schemas.openxmlformats.org/drawingml/2006/main">
+              <a:graphicData uri="http://schemas.openxmlformats.org/drawingml/2006/picture">
+                <pic:pic xmlns:pic="http://schemas.openxmlformats.org/drawingml/2006/picture">
+                  <pic:nvPicPr>
+                    <pic:cNvPr id="10" name="Successful_Junit5W.PNG"/>
+                    <pic:cNvPicPr/>
+                  </pic:nvPicPr>
+                  <pic:blipFill>
+                    <a:blip r:embed="rId17">
+                      <a:extLst>
+                        <a:ext uri="{28A0092B-C50C-407E-A947-70E740481C1C}">
+                          <a14:useLocalDpi xmlns:a14="http://schemas.microsoft.com/office/drawing/2010/main" val="0"/>
+                        </a:ext>
+                      </a:extLst>
+                    </a:blip>
+                    <a:stretch>
+                      <a:fillRect/>
+                    </a:stretch>
+                  </pic:blipFill>
+                  <pic:spPr>
+                    <a:xfrm>
+                      <a:off x="0" y="0"/>
+                      <a:ext cx="5727700" cy="2426970"/>
+                    </a:xfrm>
+                    <a:prstGeom prst="rect">
+                      <a:avLst/>
+                    </a:prstGeom>
+                  </pic:spPr>
+                </pic:pic>
+              </a:graphicData>
+            </a:graphic>
+          </wp:inline>
+        </w:drawing>
+      </w:r>
+    </w:p>
+    <w:p/>
+    <w:p/>
+    <w:p>
+      <w:pPr>
+        <w:rPr>
+          <w:b/>
+          <w:sz w:val="28"/>
+          <w:szCs w:val="28"/>
+        </w:rPr>
+      </w:pPr>
+      <w:r>
+        <w:rPr>
+          <w:b/>
+          <w:sz w:val="28"/>
+          <w:szCs w:val="28"/>
+        </w:rPr>
+        <w:t xml:space="preserve">Running Junit </w:t>
+      </w:r>
+      <w:r>
+        <w:rPr>
+          <w:b/>
+          <w:sz w:val="28"/>
+          <w:szCs w:val="28"/>
+        </w:rPr>
+        <w:t>4</w:t>
+      </w:r>
+    </w:p>
+    <w:p/>
+    <w:p>
+      <w:r>
+        <w:t>In Command Prompt, change directory to /Desktops/Junit/Test5 (the GradeBook.java and GradeBookTest.java location):</w:t>
+      </w:r>
+    </w:p>
+    <w:p/>
+    <w:p>
+      <w:pPr>
+        <w:rPr>
+          <w:b/>
+          <w:sz w:val="28"/>
+          <w:szCs w:val="28"/>
+        </w:rPr>
+      </w:pPr>
+      <w:r>
+        <w:rPr>
+          <w:b/>
+          <w:noProof/>
+          <w:sz w:val="28"/>
+          <w:szCs w:val="28"/>
+        </w:rPr>
+        <w:drawing>
+          <wp:inline distT="0" distB="0" distL="0" distR="0">
+            <wp:extent cx="5410200" cy="1028700"/>
+            <wp:effectExtent l="0" t="0" r="0" b="0"/>
+            <wp:docPr id="14" name="Picture 14"/>
+            <wp:cNvGraphicFramePr>
+              <a:graphicFrameLocks xmlns:a="http://schemas.openxmlformats.org/drawingml/2006/main" noChangeAspect="1"/>
+            </wp:cNvGraphicFramePr>
+            <a:graphic xmlns:a="http://schemas.openxmlformats.org/drawingml/2006/main">
+              <a:graphicData uri="http://schemas.openxmlformats.org/drawingml/2006/picture">
+                <pic:pic xmlns:pic="http://schemas.openxmlformats.org/drawingml/2006/picture">
+                  <pic:nvPicPr>
+                    <pic:cNvPr id="14" name="Go_To_Junit4W.PNG"/>
+                    <pic:cNvPicPr/>
+                  </pic:nvPicPr>
+                  <pic:blipFill>
+                    <a:blip r:embed="rId18">
+                      <a:extLst>
+                        <a:ext uri="{28A0092B-C50C-407E-A947-70E740481C1C}">
+                          <a14:useLocalDpi xmlns:a14="http://schemas.microsoft.com/office/drawing/2010/main" val="0"/>
+                        </a:ext>
+                      </a:extLst>
+                    </a:blip>
+                    <a:stretch>
+                      <a:fillRect/>
+                    </a:stretch>
+                  </pic:blipFill>
+                  <pic:spPr>
+                    <a:xfrm>
+                      <a:off x="0" y="0"/>
+                      <a:ext cx="5410200" cy="1028700"/>
+                    </a:xfrm>
+                    <a:prstGeom prst="rect">
+                      <a:avLst/>
+                    </a:prstGeom>
+                  </pic:spPr>
+                </pic:pic>
+              </a:graphicData>
+            </a:graphic>
+          </wp:inline>
+        </w:drawing>
+      </w:r>
+    </w:p>
+    <w:p>
+      <w:pPr>
+        <w:rPr>
+          <w:b/>
+          <w:sz w:val="28"/>
+          <w:szCs w:val="28"/>
+        </w:rPr>
+      </w:pPr>
+    </w:p>
+    <w:p>
+      <w:r>
+        <w:t>Then, we compile the GradeBook.java and GradeBookTest.java with the downloaded jar file (</w:t>
+      </w:r>
+      <w:hyperlink r:id="rId19" w:tooltip="junit-platform-console-standalone-1.5.2.jar" w:history="1">
+        <w:r>
+          <w:rPr>
+            <w:rFonts w:ascii="Helvetica" w:hAnsi="Helvetica"/>
+            <w:color w:val="0366D6"/>
+            <w:sz w:val="21"/>
+            <w:szCs w:val="21"/>
+            <w:u w:val="single"/>
+          </w:rPr>
+          <w:t>junit-platform-console-standalone-1.5.2.jar</w:t>
+        </w:r>
+      </w:hyperlink>
+      <w:r>
+        <w:t xml:space="preserve"> in Junit folder) using command:</w:t>
+      </w:r>
+    </w:p>
+    <w:p/>
+    <w:p>
+      <w:r>
+        <w:t>javac -d out GradeBook.java</w:t>
+      </w:r>
+    </w:p>
+    <w:p>
+      <w:r>
+        <w:t>javac -d out -cp out;..\junit-platform-console-standalone-1.5.2.jar GradeBookTest.java</w:t>
+      </w:r>
+    </w:p>
+    <w:p/>
+    <w:p>
+      <w:r>
+        <w:t>#Note: I put “-d out” to put the binary file into the out folder</w:t>
+      </w:r>
+    </w:p>
+    <w:p>
+      <w:r>
+        <w:t>“-cp out;..\junit-platform-console-standalone-1.5.2.jar”: the class path includes the GradeBook.class in out and junit-platform-console-standalone-1.5.2.jar in the previous directory level (..\)</w:t>
+      </w:r>
+    </w:p>
+    <w:p>
+      <w:pPr>
+        <w:rPr>
+          <w:b/>
+          <w:sz w:val="28"/>
+          <w:szCs w:val="28"/>
+        </w:rPr>
+      </w:pPr>
+    </w:p>
+    <w:p>
+      <w:r>
+        <w:t>The difference between MacOS and Window command is instead of separating by “:”, and “/” like in MacOS, in Window we use “;”, and “\”</w:t>
+      </w:r>
+    </w:p>
+    <w:p/>
+    <w:p>
+      <w:r>
+        <w:rPr>
+          <w:noProof/>
+        </w:rPr>
+        <w:drawing>
+          <wp:inline distT="0" distB="0" distL="0" distR="0">
+            <wp:extent cx="5727700" cy="911860"/>
+            <wp:effectExtent l="0" t="0" r="0" b="2540"/>
+            <wp:docPr id="15" name="Picture 15"/>
+            <wp:cNvGraphicFramePr>
+              <a:graphicFrameLocks xmlns:a="http://schemas.openxmlformats.org/drawingml/2006/main" noChangeAspect="1"/>
+            </wp:cNvGraphicFramePr>
+            <a:graphic xmlns:a="http://schemas.openxmlformats.org/drawingml/2006/main">
+              <a:graphicData uri="http://schemas.openxmlformats.org/drawingml/2006/picture">
+                <pic:pic xmlns:pic="http://schemas.openxmlformats.org/drawingml/2006/picture">
+                  <pic:nvPicPr>
+                    <pic:cNvPr id="15" name="Compile_Junit4W.PNG"/>
+                    <pic:cNvPicPr/>
+                  </pic:nvPicPr>
+                  <pic:blipFill>
+                    <a:blip r:embed="rId20">
+                      <a:extLst>
+                        <a:ext uri="{28A0092B-C50C-407E-A947-70E740481C1C}">
+                          <a14:useLocalDpi xmlns:a14="http://schemas.microsoft.com/office/drawing/2010/main" val="0"/>
+                        </a:ext>
+                      </a:extLst>
+                    </a:blip>
+                    <a:stretch>
+                      <a:fillRect/>
+                    </a:stretch>
+                  </pic:blipFill>
+                  <pic:spPr>
+                    <a:xfrm>
+                      <a:off x="0" y="0"/>
+                      <a:ext cx="5727700" cy="911860"/>
+                    </a:xfrm>
+                    <a:prstGeom prst="rect">
+                      <a:avLst/>
+                    </a:prstGeom>
+                  </pic:spPr>
+                </pic:pic>
+              </a:graphicData>
+            </a:graphic>
+          </wp:inline>
+        </w:drawing>
+      </w:r>
+    </w:p>
+    <w:p/>
+    <w:p>
+      <w:r>
+        <w:t>Then we run the compiled files:</w:t>
+      </w:r>
+    </w:p>
+    <w:p/>
+    <w:p>
+      <w:r>
+        <w:lastRenderedPageBreak/>
+        <w:t>java -jar ..\junit-platform-console-standalone-1.5.2.jar –class-path out –scan-classpath</w:t>
+      </w:r>
+    </w:p>
+    <w:p>
+      <w:r>
+        <w:t xml:space="preserve">#Note: “—class-path” and “—scan-classpath” have two dashes - - going together. This two options are for the console to find Test in out directory. </w:t>
+      </w:r>
+    </w:p>
+    <w:p/>
+    <w:p>
       <w:bookmarkStart w:id="0" w:name="_GoBack"/>
+      <w:r>
+        <w:rPr>
+          <w:noProof/>
+        </w:rPr>
+        <w:drawing>
+          <wp:inline distT="0" distB="0" distL="0" distR="0">
+            <wp:extent cx="5727700" cy="2423795"/>
+            <wp:effectExtent l="0" t="0" r="0" b="1905"/>
+            <wp:docPr id="16" name="Picture 16"/>
+            <wp:cNvGraphicFramePr>
+              <a:graphicFrameLocks xmlns:a="http://schemas.openxmlformats.org/drawingml/2006/main" noChangeAspect="1"/>
+            </wp:cNvGraphicFramePr>
+            <a:graphic xmlns:a="http://schemas.openxmlformats.org/drawingml/2006/main">
+              <a:graphicData uri="http://schemas.openxmlformats.org/drawingml/2006/picture">
+                <pic:pic xmlns:pic="http://schemas.openxmlformats.org/drawingml/2006/picture">
+                  <pic:nvPicPr>
+                    <pic:cNvPr id="16" name="Successful_Junit4W.PNG"/>
+                    <pic:cNvPicPr/>
+                  </pic:nvPicPr>
+                  <pic:blipFill>
+                    <a:blip r:embed="rId21">
+                      <a:extLst>
+                        <a:ext uri="{28A0092B-C50C-407E-A947-70E740481C1C}">
+                          <a14:useLocalDpi xmlns:a14="http://schemas.microsoft.com/office/drawing/2010/main" val="0"/>
+                        </a:ext>
+                      </a:extLst>
+                    </a:blip>
+                    <a:stretch>
+                      <a:fillRect/>
+                    </a:stretch>
+                  </pic:blipFill>
+                  <pic:spPr>
+                    <a:xfrm>
+                      <a:off x="0" y="0"/>
+                      <a:ext cx="5727700" cy="2423795"/>
+                    </a:xfrm>
+                    <a:prstGeom prst="rect">
+                      <a:avLst/>
+                    </a:prstGeom>
+                  </pic:spPr>
+                </pic:pic>
+              </a:graphicData>
+            </a:graphic>
+          </wp:inline>
+        </w:drawing>
+      </w:r>
       <w:bookmarkEnd w:id="0"/>
     </w:p>
+    <w:p/>
+    <w:p/>
+    <w:p/>
     <w:sectPr>
       <w:pgSz w:w="11900" w:h="16840"/>
       <w:pgMar w:top="1440" w:right="1440" w:bottom="1440" w:left="1440" w:header="720" w:footer="720" w:gutter="0"/>

</xml_diff>